<commit_message>
removed the statement that says that epsilon is reduced
</commit_message>
<xml_diff>
--- a/3/rl_ass3_report.docx
+++ b/3/rl_ass3_report.docx
@@ -58,23 +58,7 @@
         <w:t>Students:</w:t>
       </w:r>
       <w:r>
-        <w:t xml:space="preserve"> </w:t>
-      </w:r>
-      <w:proofErr w:type="spellStart"/>
-      <w:r>
-        <w:t>Itay</w:t>
-      </w:r>
-      <w:proofErr w:type="spellEnd"/>
-      <w:r>
-        <w:t xml:space="preserve"> </w:t>
-      </w:r>
-      <w:proofErr w:type="spellStart"/>
-      <w:r>
-        <w:t>Osovlanski</w:t>
-      </w:r>
-      <w:proofErr w:type="spellEnd"/>
-      <w:r>
-        <w:t xml:space="preserve"> (311129274)</w:t>
+        <w:t xml:space="preserve"> Itay Osovlanski (311129274)</w:t>
       </w:r>
       <w:r>
         <w:br/>
@@ -92,15 +76,7 @@
         <w:t>Mountain Car</w:t>
       </w:r>
       <w:r>
-        <w:t xml:space="preserve"> issue using </w:t>
-      </w:r>
-      <w:proofErr w:type="spellStart"/>
-      <w:r>
-        <w:t>Sarsa</w:t>
-      </w:r>
-      <w:proofErr w:type="spellEnd"/>
-      <w:r>
-        <w:t xml:space="preserve"> Lambda</w:t>
+        <w:t xml:space="preserve"> issue using Sarsa Lambda</w:t>
       </w:r>
       <w:r>
         <w:t xml:space="preserve"> </w:t>
@@ -164,14 +140,12 @@
       <w:r>
         <w:br/>
       </w:r>
-      <w:proofErr w:type="spellStart"/>
       <w:r>
         <w:rPr>
           <w:u w:val="single"/>
         </w:rPr>
         <w:t>sarsa_lambda</w:t>
       </w:r>
-      <w:proofErr w:type="spellEnd"/>
       <w:r>
         <w:t>:</w:t>
       </w:r>
@@ -210,120 +184,86 @@
         <w:t>W</w:t>
       </w:r>
       <w:r>
-        <w:t xml:space="preserve"> accordingly. We will also update E because we have done a step. If the environment told us that we got to a terminal state, we will finish this episode and go to the next one.</w:t>
-      </w:r>
-      <w:r>
-        <w:t xml:space="preserve"> It also decays epsilon in order to get better convergence speed.</w:t>
+        <w:t xml:space="preserve"> accordingly. We will also update E because we have done a step. If the environment told us that we got to a terminal state, we will finish this episode and go to the next one</w:t>
+      </w:r>
+      <w:r>
+        <w:t xml:space="preserve">. </w:t>
+      </w:r>
+      <w:r>
+        <w:t xml:space="preserve">At every checkpoint </w:t>
+      </w:r>
+      <w:r>
+        <w:t>we will call</w:t>
+      </w:r>
+      <w:r>
+        <w:t xml:space="preserve"> </w:t>
+      </w:r>
+      <w:r>
+        <w:t>policy_eval function to evaluate the policy.</w:t>
       </w:r>
       <w:r>
         <w:br/>
-        <w:t xml:space="preserve">At every checkpoint </w:t>
-      </w:r>
-      <w:r>
-        <w:t>we will call</w:t>
+      </w:r>
+      <w:r>
+        <w:rPr>
+          <w:u w:val="single"/>
+        </w:rPr>
+        <w:t>eps_greedy_</w:t>
+      </w:r>
+      <w:proofErr w:type="gramStart"/>
+      <w:r>
+        <w:rPr>
+          <w:u w:val="single"/>
+        </w:rPr>
+        <w:t>policy</w:t>
+      </w:r>
+      <w:r>
+        <w:t>:</w:t>
+      </w:r>
+      <w:proofErr w:type="gramEnd"/>
+      <w:r>
+        <w:t xml:space="preserve"> generates a random number. If </w:t>
+      </w:r>
+      <w:proofErr w:type="gramStart"/>
+      <w:r>
+        <w:t>it's</w:t>
+      </w:r>
+      <w:proofErr w:type="gramEnd"/>
+      <w:r>
+        <w:t xml:space="preserve"> below epsilon, do a random action. Else, do the best action given Q.</w:t>
+      </w:r>
+      <w:r>
+        <w:br/>
+      </w:r>
+      <w:r>
+        <w:rPr>
+          <w:u w:val="single"/>
+        </w:rPr>
+        <w:t>policy_eval</w:t>
+      </w:r>
+      <w:r>
+        <w:t xml:space="preserve">: Evaluate the policy greedily and not epsilon greedily. This is very important – because we do not want to explore new actions while evaluating. The evaluation is the mean of the rewards over </w:t>
+      </w:r>
+      <w:r>
+        <w:t>100</w:t>
+      </w:r>
+      <w:r>
+        <w:t xml:space="preserve"> runs.</w:t>
       </w:r>
       <w:r>
         <w:t xml:space="preserve"> </w:t>
       </w:r>
-      <w:proofErr w:type="spellStart"/>
-      <w:r>
-        <w:t>policy_eval</w:t>
-      </w:r>
-      <w:proofErr w:type="spellEnd"/>
-      <w:r>
-        <w:t xml:space="preserve"> function to evaluate the policy.</w:t>
-      </w:r>
       <w:r>
         <w:br/>
       </w:r>
-      <w:proofErr w:type="spellStart"/>
-      <w:r>
-        <w:rPr>
-          <w:u w:val="single"/>
-        </w:rPr>
-        <w:t>eps_greedy_</w:t>
-      </w:r>
-      <w:proofErr w:type="gramStart"/>
-      <w:r>
-        <w:rPr>
-          <w:u w:val="single"/>
-        </w:rPr>
-        <w:t>policy</w:t>
-      </w:r>
-      <w:proofErr w:type="spellEnd"/>
-      <w:r>
-        <w:t>:</w:t>
-      </w:r>
-      <w:proofErr w:type="gramEnd"/>
-      <w:r>
-        <w:t xml:space="preserve"> generates a random number. If </w:t>
-      </w:r>
-      <w:proofErr w:type="gramStart"/>
-      <w:r>
-        <w:t>it's</w:t>
-      </w:r>
-      <w:proofErr w:type="gramEnd"/>
-      <w:r>
-        <w:t xml:space="preserve"> below epsilon, do a random action. Else, do the best action given Q.</w:t>
-      </w:r>
-      <w:r>
-        <w:br/>
-      </w:r>
-      <w:proofErr w:type="spellStart"/>
-      <w:r>
-        <w:rPr>
-          <w:u w:val="single"/>
-        </w:rPr>
-        <w:t>policy_eval</w:t>
-      </w:r>
-      <w:proofErr w:type="spellEnd"/>
-      <w:r>
-        <w:t xml:space="preserve">: Evaluate the policy greedily and not epsilon greedily. This is very important – because we do not want to explore new actions while evaluating. The evaluation is the mean of the rewards over </w:t>
-      </w:r>
-      <w:r>
-        <w:t>100</w:t>
-      </w:r>
-      <w:r>
-        <w:t xml:space="preserve"> runs.</w:t>
-      </w:r>
-      <w:r>
-        <w:t xml:space="preserve"> </w:t>
-      </w:r>
-      <w:r>
-        <w:br/>
-      </w:r>
-      <w:proofErr w:type="spellStart"/>
-      <w:r>
-        <w:rPr>
-          <w:u w:val="single"/>
-        </w:rPr>
-        <w:t>get_features</w:t>
-      </w:r>
-      <w:proofErr w:type="spellEnd"/>
-      <w:r>
-        <w:rPr>
-          <w:u w:val="single"/>
-        </w:rPr>
-        <w:t>:</w:t>
-      </w:r>
-      <w:r>
-        <w:t xml:space="preserve"> Returns the vector of the value of features given a state. phi[</w:t>
-      </w:r>
-      <w:proofErr w:type="spellStart"/>
-      <w:r>
-        <w:t>i</w:t>
-      </w:r>
-      <w:proofErr w:type="spellEnd"/>
-      <w:r>
-        <w:t xml:space="preserve">] is the value of the </w:t>
-      </w:r>
-      <w:proofErr w:type="spellStart"/>
-      <w:r>
-        <w:t>i-th</w:t>
-      </w:r>
-      <w:proofErr w:type="spellEnd"/>
-      <w:r>
-        <w:t xml:space="preserve"> feature given a state.</w:t>
+      <w:r>
+        <w:rPr>
+          <w:u w:val="single"/>
+        </w:rPr>
+        <w:t>get_features:</w:t>
+      </w:r>
+      <w:r>
+        <w:t xml:space="preserve"> Returns the vector of the value of features given a state. phi[i] is the value of the i-th feature given a state.</w:t>
       </w:r>
       <w:r>
         <w:br/>

</xml_diff>

<commit_message>
added description for function approximators
</commit_message>
<xml_diff>
--- a/3/rl_ass3_report.docx
+++ b/3/rl_ass3_report.docx
@@ -58,7 +58,23 @@
         <w:t>Students:</w:t>
       </w:r>
       <w:r>
-        <w:t xml:space="preserve"> Itay Osovlanski (311129274)</w:t>
+        <w:t xml:space="preserve"> </w:t>
+      </w:r>
+      <w:proofErr w:type="spellStart"/>
+      <w:r>
+        <w:t>Itay</w:t>
+      </w:r>
+      <w:proofErr w:type="spellEnd"/>
+      <w:r>
+        <w:t xml:space="preserve"> </w:t>
+      </w:r>
+      <w:proofErr w:type="spellStart"/>
+      <w:r>
+        <w:t>Osovlanski</w:t>
+      </w:r>
+      <w:proofErr w:type="spellEnd"/>
+      <w:r>
+        <w:t xml:space="preserve"> (311129274)</w:t>
       </w:r>
       <w:r>
         <w:br/>
@@ -76,7 +92,15 @@
         <w:t>Mountain Car</w:t>
       </w:r>
       <w:r>
-        <w:t xml:space="preserve"> issue using Sarsa Lambda</w:t>
+        <w:t xml:space="preserve"> issue using </w:t>
+      </w:r>
+      <w:proofErr w:type="spellStart"/>
+      <w:r>
+        <w:t>Sarsa</w:t>
+      </w:r>
+      <w:proofErr w:type="spellEnd"/>
+      <w:r>
+        <w:t xml:space="preserve"> Lambda</w:t>
       </w:r>
       <w:r>
         <w:t xml:space="preserve"> </w:t>
@@ -86,6 +110,14 @@
       </w:r>
       <w:r>
         <w:br/>
+      </w:r>
+      <w:r>
+        <w:t>The features are 2D radial basis functions.</w:t>
+      </w:r>
+      <w:r>
+        <w:br/>
+      </w:r>
+      <w:r>
         <w:t>It runs a simulation using a pre-computed weights, then it computes weights for the current run and outputs a plot of the reward as function on the steps.</w:t>
       </w:r>
     </w:p>
@@ -140,12 +172,14 @@
       <w:r>
         <w:br/>
       </w:r>
+      <w:proofErr w:type="spellStart"/>
       <w:r>
         <w:rPr>
           <w:u w:val="single"/>
         </w:rPr>
         <w:t>sarsa_lambda</w:t>
       </w:r>
+      <w:proofErr w:type="spellEnd"/>
       <w:r>
         <w:t>:</w:t>
       </w:r>
@@ -198,12 +232,18 @@
       <w:r>
         <w:t xml:space="preserve"> </w:t>
       </w:r>
-      <w:r>
-        <w:t>policy_eval function to evaluate the policy.</w:t>
+      <w:proofErr w:type="spellStart"/>
+      <w:r>
+        <w:t>policy_eval</w:t>
+      </w:r>
+      <w:proofErr w:type="spellEnd"/>
+      <w:r>
+        <w:t xml:space="preserve"> function to evaluate the policy.</w:t>
       </w:r>
       <w:r>
         <w:br/>
       </w:r>
+      <w:proofErr w:type="spellStart"/>
       <w:r>
         <w:rPr>
           <w:u w:val="single"/>
@@ -217,6 +257,7 @@
         </w:rPr>
         <w:t>policy</w:t>
       </w:r>
+      <w:proofErr w:type="spellEnd"/>
       <w:r>
         <w:t>:</w:t>
       </w:r>
@@ -235,12 +276,14 @@
       <w:r>
         <w:br/>
       </w:r>
+      <w:proofErr w:type="spellStart"/>
       <w:r>
         <w:rPr>
           <w:u w:val="single"/>
         </w:rPr>
         <w:t>policy_eval</w:t>
       </w:r>
+      <w:proofErr w:type="spellEnd"/>
       <w:r>
         <w:t xml:space="preserve">: Evaluate the policy greedily and not epsilon greedily. This is very important – because we do not want to explore new actions while evaluating. The evaluation is the mean of the rewards over </w:t>
       </w:r>
@@ -256,14 +299,41 @@
       <w:r>
         <w:br/>
       </w:r>
-      <w:r>
-        <w:rPr>
-          <w:u w:val="single"/>
-        </w:rPr>
-        <w:t>get_features:</w:t>
-      </w:r>
-      <w:r>
-        <w:t xml:space="preserve"> Returns the vector of the value of features given a state. phi[i] is the value of the i-th feature given a state.</w:t>
+      <w:proofErr w:type="spellStart"/>
+      <w:r>
+        <w:rPr>
+          <w:u w:val="single"/>
+        </w:rPr>
+        <w:t>get_features</w:t>
+      </w:r>
+      <w:proofErr w:type="spellEnd"/>
+      <w:r>
+        <w:rPr>
+          <w:u w:val="single"/>
+        </w:rPr>
+        <w:t>:</w:t>
+      </w:r>
+      <w:r>
+        <w:t xml:space="preserve"> Returns the vector of the value of features given a state. phi[</w:t>
+      </w:r>
+      <w:proofErr w:type="spellStart"/>
+      <w:r>
+        <w:t>i</w:t>
+      </w:r>
+      <w:proofErr w:type="spellEnd"/>
+      <w:r>
+        <w:t xml:space="preserve">] is the value of the </w:t>
+      </w:r>
+      <w:proofErr w:type="spellStart"/>
+      <w:r>
+        <w:t>i-th</w:t>
+      </w:r>
+      <w:proofErr w:type="spellEnd"/>
+      <w:r>
+        <w:t xml:space="preserve"> feature given a state.</w:t>
+      </w:r>
+      <w:r>
+        <w:t xml:space="preserve"> Implemented as suggested in Moodle.</w:t>
       </w:r>
       <w:r>
         <w:br/>

</xml_diff>